<commit_message>
Additional Security bugs fixed
</commit_message>
<xml_diff>
--- a/Russell_DBST668_Research_Paper.docx
+++ b/Russell_DBST668_Research_Paper.docx
@@ -31569,7 +31569,16 @@
         <w:t xml:space="preserve">users </w:t>
       </w:r>
       <w:r>
-        <w:t>to add or remove users from the admin, instructor, and student tables.</w:t>
+        <w:t>to add or remove users from the instructor</w:t>
+      </w:r>
+      <w:r>
+        <w:t xml:space="preserve"> </w:t>
+      </w:r>
+      <w:r>
+        <w:t>and student tables.</w:t>
+      </w:r>
+      <w:r>
+        <w:t xml:space="preserve"> Administrators can view and update their personal information in the admin table.</w:t>
       </w:r>
     </w:p>
     <w:p>
@@ -31701,7 +31710,13 @@
         <w:t xml:space="preserve"> </w:t>
       </w:r>
       <w:r>
-        <w:t>are the only authorized user to modify the</w:t>
+        <w:t xml:space="preserve">are the only authorized user to </w:t>
+      </w:r>
+      <w:r>
+        <w:t xml:space="preserve">add, remove, and update </w:t>
+      </w:r>
+      <w:r>
+        <w:t>the</w:t>
       </w:r>
       <w:r>
         <w:t xml:space="preserve"> </w:t>
@@ -31709,6 +31724,9 @@
       <w:r>
         <w:t>class schedule table data.</w:t>
       </w:r>
+      <w:r>
+        <w:t xml:space="preserve"> However, instructors can update the notes section.</w:t>
+      </w:r>
     </w:p>
     <w:p>
       <w:bookmarkStart w:id="27" w:name="_Toc526670354"/>
@@ -31716,6 +31734,7 @@
         <w:rPr>
           <w:rStyle w:val="Heading3Char"/>
         </w:rPr>
+        <w:lastRenderedPageBreak/>
         <w:t>Admin</w:t>
       </w:r>
       <w:r>
@@ -31762,749 +31781,828 @@
         <w:t xml:space="preserve"> </w:t>
       </w:r>
       <w:r>
-        <w:t xml:space="preserve">For example, instructors rely on </w:t>
-      </w:r>
-      <w:r>
+        <w:t>For example, instructors rely on administrators to add and remove classes from their schedule</w:t>
+      </w:r>
+      <w:r>
+        <w:t xml:space="preserve">, and students would need an administrator to disenroll </w:t>
+      </w:r>
+      <w:r>
+        <w:t>from a class</w:t>
+      </w:r>
+      <w:r>
+        <w:t>.</w:t>
+      </w:r>
+    </w:p>
+    <w:p>
+      <w:r>
+        <w:rPr>
+          <w:rStyle w:val="Heading3Char"/>
+        </w:rPr>
+        <w:t>Admin Account Restriction Policy</w:t>
+      </w:r>
+      <w:r>
+        <w:rPr>
+          <w:rStyle w:val="Heading3Char"/>
+        </w:rPr>
+        <w:t>.</w:t>
+      </w:r>
+      <w:r>
+        <w:t xml:space="preserve"> </w:t>
+      </w:r>
+      <w:r>
+        <w:t>Administrators can only view and update their personal information in the admin table. Only the system administrators can add or remove from the admin table.</w:t>
+      </w:r>
+    </w:p>
+    <w:p>
+      <w:bookmarkStart w:id="28" w:name="_Toc526670355"/>
+      <w:r>
+        <w:rPr>
+          <w:rStyle w:val="Heading3Char"/>
+        </w:rPr>
+        <w:t>Instructor View</w:t>
+      </w:r>
+      <w:r>
+        <w:rPr>
+          <w:rStyle w:val="Heading3Char"/>
+        </w:rPr>
+        <w:t xml:space="preserve"> Policy.</w:t>
+      </w:r>
+      <w:bookmarkEnd w:id="28"/>
+      <w:r>
+        <w:t xml:space="preserve"> </w:t>
+      </w:r>
+      <w:r>
+        <w:t>I</w:t>
+      </w:r>
+      <w:r>
+        <w:t xml:space="preserve">nstructors are </w:t>
+      </w:r>
+      <w:r>
+        <w:t xml:space="preserve">authorized </w:t>
+      </w:r>
+      <w:r>
+        <w:t xml:space="preserve">to </w:t>
+      </w:r>
+      <w:r>
+        <w:t>view</w:t>
+      </w:r>
+      <w:r>
+        <w:t xml:space="preserve"> </w:t>
+      </w:r>
+      <w:r>
+        <w:t xml:space="preserve">only </w:t>
+      </w:r>
+      <w:r>
+        <w:t>their personal info</w:t>
+      </w:r>
+      <w:r>
+        <w:t xml:space="preserve"> in the </w:t>
+      </w:r>
+      <w:r>
+        <w:t>i</w:t>
+      </w:r>
+      <w:r>
+        <w:t>nstructor list table. They may also view their section info</w:t>
+      </w:r>
+      <w:r>
+        <w:t xml:space="preserve">, their class schedule, </w:t>
+      </w:r>
+      <w:r>
+        <w:t xml:space="preserve">course information on </w:t>
+      </w:r>
+      <w:r>
+        <w:t xml:space="preserve">all </w:t>
+      </w:r>
+      <w:r>
+        <w:t xml:space="preserve">courses, </w:t>
+      </w:r>
+      <w:r>
+        <w:t>the name</w:t>
+      </w:r>
+      <w:r>
+        <w:t xml:space="preserve"> </w:t>
+      </w:r>
+      <w:r>
+        <w:t xml:space="preserve">and </w:t>
+      </w:r>
+      <w:r>
+        <w:t xml:space="preserve">student </w:t>
+      </w:r>
+      <w:r>
+        <w:t xml:space="preserve">number </w:t>
+      </w:r>
+      <w:r>
+        <w:t xml:space="preserve">of students enrolled in their </w:t>
+      </w:r>
+      <w:r>
+        <w:t>classes and</w:t>
+      </w:r>
+      <w:r>
+        <w:t xml:space="preserve"> may also view a complete list of available schedules to assign their classes to</w:t>
+      </w:r>
+      <w:r>
+        <w:t>.</w:t>
+      </w:r>
+    </w:p>
+    <w:p>
+      <w:bookmarkStart w:id="29" w:name="_Toc526670356"/>
+      <w:r>
+        <w:rPr>
+          <w:rStyle w:val="Heading3Char"/>
+        </w:rPr>
+        <w:t xml:space="preserve">Instructor </w:t>
+      </w:r>
+      <w:r>
+        <w:rPr>
+          <w:rStyle w:val="Heading3Char"/>
+        </w:rPr>
+        <w:t xml:space="preserve">Modify </w:t>
+      </w:r>
+      <w:r>
+        <w:rPr>
+          <w:rStyle w:val="Heading3Char"/>
+        </w:rPr>
+        <w:t>Policy.</w:t>
+      </w:r>
+      <w:bookmarkEnd w:id="29"/>
+      <w:r>
+        <w:t xml:space="preserve"> </w:t>
+      </w:r>
+      <w:r>
+        <w:t xml:space="preserve">Instructors are only authorized </w:t>
+      </w:r>
+      <w:r>
+        <w:t xml:space="preserve">to update </w:t>
+      </w:r>
+      <w:r>
+        <w:t xml:space="preserve">their </w:t>
+      </w:r>
+      <w:r>
+        <w:t xml:space="preserve">personal information, </w:t>
+      </w:r>
+      <w:r>
+        <w:t xml:space="preserve">their </w:t>
+      </w:r>
+      <w:r>
+        <w:t xml:space="preserve">class </w:t>
+      </w:r>
+      <w:r>
+        <w:t>notes</w:t>
+      </w:r>
+      <w:r>
+        <w:t>, student grade</w:t>
+      </w:r>
+      <w:r>
+        <w:t>s of students enrolled in their classes</w:t>
+      </w:r>
+      <w:r>
+        <w:t xml:space="preserve">, and </w:t>
+      </w:r>
+      <w:r>
+        <w:t>may also</w:t>
+      </w:r>
+      <w:r>
+        <w:t xml:space="preserve"> remove students from </w:t>
+      </w:r>
+      <w:r>
+        <w:t xml:space="preserve">their </w:t>
+      </w:r>
+      <w:r>
+        <w:t>class</w:t>
+      </w:r>
+      <w:r>
+        <w:t>es</w:t>
+      </w:r>
+      <w:r>
+        <w:t>.</w:t>
+      </w:r>
+    </w:p>
+    <w:p>
+      <w:bookmarkStart w:id="30" w:name="_Toc526670357"/>
+      <w:r>
+        <w:rPr>
+          <w:rStyle w:val="Heading3Char"/>
+        </w:rPr>
+        <w:t>Student View</w:t>
+      </w:r>
+      <w:r>
+        <w:rPr>
+          <w:rStyle w:val="Heading3Char"/>
+        </w:rPr>
+        <w:t xml:space="preserve"> Policy.</w:t>
+      </w:r>
+      <w:bookmarkEnd w:id="30"/>
+      <w:r>
+        <w:t xml:space="preserve"> </w:t>
+      </w:r>
+      <w:r>
+        <w:t>Students are only authorized</w:t>
+      </w:r>
+      <w:r>
+        <w:t xml:space="preserve"> </w:t>
+      </w:r>
+      <w:r>
+        <w:t xml:space="preserve">to </w:t>
+      </w:r>
+      <w:r>
+        <w:t xml:space="preserve">view </w:t>
+      </w:r>
+      <w:r>
+        <w:t xml:space="preserve">their </w:t>
+      </w:r>
+      <w:r>
+        <w:t>personal info</w:t>
+      </w:r>
+      <w:r>
+        <w:t>rmation</w:t>
+      </w:r>
+      <w:r>
+        <w:t>,</w:t>
+      </w:r>
+      <w:r>
+        <w:t xml:space="preserve"> the</w:t>
+      </w:r>
+      <w:r>
+        <w:t xml:space="preserve"> instructor </w:t>
+      </w:r>
+      <w:r>
+        <w:t xml:space="preserve">class schedule, </w:t>
+      </w:r>
+      <w:r>
+        <w:t xml:space="preserve">classes they are enrolled in, </w:t>
+      </w:r>
+      <w:r>
+        <w:t xml:space="preserve">and </w:t>
+      </w:r>
+      <w:r>
+        <w:t xml:space="preserve">their </w:t>
+      </w:r>
+      <w:r>
+        <w:t>grade for class</w:t>
+      </w:r>
+      <w:r>
+        <w:t>es they are enrolled in</w:t>
+      </w:r>
+      <w:r>
+        <w:t>.</w:t>
+      </w:r>
+    </w:p>
+    <w:p>
+      <w:bookmarkStart w:id="31" w:name="_Toc526670358"/>
+      <w:r>
+        <w:rPr>
+          <w:rStyle w:val="Heading3Char"/>
+        </w:rPr>
+        <w:t xml:space="preserve">Student </w:t>
+      </w:r>
+      <w:r>
+        <w:rPr>
+          <w:rStyle w:val="Heading3Char"/>
+        </w:rPr>
+        <w:t>Modify</w:t>
+      </w:r>
+      <w:r>
+        <w:rPr>
+          <w:rStyle w:val="Heading3Char"/>
+        </w:rPr>
+        <w:t xml:space="preserve"> Policy.</w:t>
+      </w:r>
+      <w:bookmarkEnd w:id="31"/>
+      <w:r>
+        <w:t xml:space="preserve"> </w:t>
+      </w:r>
+      <w:r>
+        <w:t xml:space="preserve">Students are only authorized to </w:t>
+      </w:r>
+      <w:r>
+        <w:t xml:space="preserve">update </w:t>
+      </w:r>
+      <w:r>
+        <w:t xml:space="preserve">their </w:t>
+      </w:r>
+      <w:r>
+        <w:t>personal info</w:t>
+      </w:r>
+      <w:r>
+        <w:t>rmation</w:t>
+      </w:r>
+      <w:r>
+        <w:t xml:space="preserve">, and they may also enroll </w:t>
+      </w:r>
+      <w:r>
+        <w:t xml:space="preserve">themselves </w:t>
+      </w:r>
+      <w:r>
+        <w:t>in</w:t>
+      </w:r>
+      <w:r>
+        <w:t xml:space="preserve"> class</w:t>
+      </w:r>
+      <w:r>
+        <w:t>es</w:t>
+      </w:r>
+      <w:r>
+        <w:t>.</w:t>
+      </w:r>
+    </w:p>
+    <w:p>
+      <w:pPr>
+        <w:pStyle w:val="Heading2"/>
+      </w:pPr>
+      <w:bookmarkStart w:id="32" w:name="_Toc526670359"/>
+      <w:r>
+        <w:t>Procedures</w:t>
+      </w:r>
+      <w:bookmarkEnd w:id="32"/>
+    </w:p>
+    <w:p>
+      <w:r>
+        <w:rPr>
+          <w:rStyle w:val="Heading3Char"/>
+        </w:rPr>
+        <w:t>Username</w:t>
+      </w:r>
+      <w:r>
+        <w:rPr>
+          <w:rStyle w:val="Heading3Char"/>
+        </w:rPr>
+        <w:t xml:space="preserve"> P</w:t>
+      </w:r>
+      <w:r>
+        <w:rPr>
+          <w:rStyle w:val="Heading3Char"/>
+        </w:rPr>
+        <w:t>rocedure</w:t>
+      </w:r>
+      <w:r>
+        <w:rPr>
+          <w:rStyle w:val="Heading3Char"/>
+        </w:rPr>
+        <w:t>.</w:t>
+      </w:r>
+      <w:r>
+        <w:t xml:space="preserve"> </w:t>
+      </w:r>
+      <w:r>
+        <w:t xml:space="preserve">The following shows the SQL </w:t>
+      </w:r>
+      <w:r>
+        <w:t>implementation procedure of the corresponding policy:</w:t>
+      </w:r>
+    </w:p>
+    <w:p>
+      <w:r>
+        <w:rPr>
+          <w:rStyle w:val="Heading3Char"/>
+        </w:rPr>
         <w:lastRenderedPageBreak/>
-        <w:t>administrators to add and remove classes from their schedule</w:t>
-      </w:r>
-      <w:r>
-        <w:t xml:space="preserve">, and students would need an administrator to disenroll </w:t>
-      </w:r>
-      <w:r>
-        <w:t>from a class</w:t>
-      </w:r>
-      <w:r>
+        <w:t>Password P</w:t>
+      </w:r>
+      <w:r>
+        <w:rPr>
+          <w:rStyle w:val="Heading3Char"/>
+        </w:rPr>
+        <w:t>rocedure</w:t>
+      </w:r>
+      <w:r>
+        <w:rPr>
+          <w:rStyle w:val="Heading3Char"/>
+        </w:rPr>
         <w:t>.</w:t>
       </w:r>
-    </w:p>
-    <w:p>
-      <w:bookmarkStart w:id="28" w:name="_Toc526670355"/>
+      <w:r>
+        <w:t xml:space="preserve"> </w:t>
+      </w:r>
+      <w:r>
+        <w:t>The following shows the SQL implementation procedure of the corresponding policy:</w:t>
+      </w:r>
+    </w:p>
+    <w:p>
       <w:r>
         <w:rPr>
           <w:rStyle w:val="Heading3Char"/>
         </w:rPr>
+        <w:t>Connection</w:t>
+      </w:r>
+      <w:r>
+        <w:rPr>
+          <w:rStyle w:val="Heading3Char"/>
+        </w:rPr>
+        <w:t xml:space="preserve"> P</w:t>
+      </w:r>
+      <w:r>
+        <w:rPr>
+          <w:rStyle w:val="Heading3Char"/>
+        </w:rPr>
+        <w:t>rocedure</w:t>
+      </w:r>
+      <w:r>
+        <w:rPr>
+          <w:rStyle w:val="Heading3Char"/>
+        </w:rPr>
+        <w:t>.</w:t>
+      </w:r>
+      <w:r>
+        <w:t xml:space="preserve"> </w:t>
+      </w:r>
+      <w:r>
+        <w:t>The following shows the SQL implementation procedure of the corresponding policy:</w:t>
+      </w:r>
+    </w:p>
+    <w:p>
+      <w:r>
+        <w:rPr>
+          <w:rStyle w:val="Heading3Char"/>
+        </w:rPr>
+        <w:t>Role Assignment</w:t>
+      </w:r>
+      <w:r>
+        <w:rPr>
+          <w:rStyle w:val="Heading3Char"/>
+        </w:rPr>
+        <w:t xml:space="preserve"> P</w:t>
+      </w:r>
+      <w:r>
+        <w:rPr>
+          <w:rStyle w:val="Heading3Char"/>
+        </w:rPr>
+        <w:t>rocedure</w:t>
+      </w:r>
+      <w:r>
+        <w:rPr>
+          <w:rStyle w:val="Heading3Char"/>
+        </w:rPr>
+        <w:t>.</w:t>
+      </w:r>
+      <w:r>
+        <w:t xml:space="preserve"> </w:t>
+      </w:r>
+      <w:r>
+        <w:t>The following shows the SQL implementation procedure of the corresponding policy:</w:t>
+      </w:r>
+    </w:p>
+    <w:p>
+      <w:r>
+        <w:rPr>
+          <w:rStyle w:val="Heading3Char"/>
+        </w:rPr>
+        <w:t>Account</w:t>
+      </w:r>
+      <w:r>
+        <w:rPr>
+          <w:rStyle w:val="Heading3Char"/>
+        </w:rPr>
+        <w:t xml:space="preserve"> </w:t>
+      </w:r>
+      <w:r>
+        <w:rPr>
+          <w:rStyle w:val="Heading3Char"/>
+        </w:rPr>
+        <w:t xml:space="preserve">Modify </w:t>
+      </w:r>
+      <w:r>
+        <w:rPr>
+          <w:rStyle w:val="Heading3Char"/>
+        </w:rPr>
+        <w:t>P</w:t>
+      </w:r>
+      <w:r>
+        <w:rPr>
+          <w:rStyle w:val="Heading3Char"/>
+        </w:rPr>
+        <w:t>rocedure</w:t>
+      </w:r>
+      <w:r>
+        <w:rPr>
+          <w:rStyle w:val="Heading3Char"/>
+        </w:rPr>
+        <w:t>.</w:t>
+      </w:r>
+      <w:r>
+        <w:t xml:space="preserve"> </w:t>
+      </w:r>
+      <w:r>
+        <w:t>The following shows the SQL implementation procedure of the corresponding policy:</w:t>
+      </w:r>
+    </w:p>
+    <w:p>
+      <w:r>
+        <w:rPr>
+          <w:rStyle w:val="Heading3Char"/>
+        </w:rPr>
+        <w:t xml:space="preserve">Course Management </w:t>
+      </w:r>
+      <w:r>
+        <w:rPr>
+          <w:rStyle w:val="Heading3Char"/>
+        </w:rPr>
+        <w:t>P</w:t>
+      </w:r>
+      <w:r>
+        <w:rPr>
+          <w:rStyle w:val="Heading3Char"/>
+        </w:rPr>
+        <w:t>rocedure</w:t>
+      </w:r>
+      <w:r>
+        <w:rPr>
+          <w:rStyle w:val="Heading3Char"/>
+        </w:rPr>
+        <w:t>.</w:t>
+      </w:r>
+      <w:r>
+        <w:t xml:space="preserve"> </w:t>
+      </w:r>
+      <w:r>
+        <w:t>The following shows the SQL implementation procedure of the corresponding policy:</w:t>
+      </w:r>
+    </w:p>
+    <w:p>
+      <w:r>
+        <w:rPr>
+          <w:rStyle w:val="Heading3Char"/>
+        </w:rPr>
+        <w:t xml:space="preserve">Section Management </w:t>
+      </w:r>
+      <w:r>
+        <w:rPr>
+          <w:rStyle w:val="Heading3Char"/>
+        </w:rPr>
+        <w:t>P</w:t>
+      </w:r>
+      <w:r>
+        <w:rPr>
+          <w:rStyle w:val="Heading3Char"/>
+        </w:rPr>
+        <w:t>rocedure</w:t>
+      </w:r>
+      <w:r>
+        <w:rPr>
+          <w:rStyle w:val="Heading3Char"/>
+        </w:rPr>
+        <w:t>.</w:t>
+      </w:r>
+      <w:r>
+        <w:t xml:space="preserve"> </w:t>
+      </w:r>
+      <w:r>
+        <w:t>The following shows the SQL implementation procedure of the corresponding policy:</w:t>
+      </w:r>
+    </w:p>
+    <w:p>
+      <w:r>
+        <w:rPr>
+          <w:rStyle w:val="Heading3Char"/>
+        </w:rPr>
+        <w:t xml:space="preserve">Class Schedule Modify </w:t>
+      </w:r>
+      <w:r>
+        <w:rPr>
+          <w:rStyle w:val="Heading3Char"/>
+        </w:rPr>
+        <w:t>P</w:t>
+      </w:r>
+      <w:r>
+        <w:rPr>
+          <w:rStyle w:val="Heading3Char"/>
+        </w:rPr>
+        <w:t>rocedure</w:t>
+      </w:r>
+      <w:r>
+        <w:rPr>
+          <w:rStyle w:val="Heading3Char"/>
+        </w:rPr>
+        <w:t>.</w:t>
+      </w:r>
+      <w:r>
+        <w:t xml:space="preserve"> </w:t>
+      </w:r>
+      <w:r>
+        <w:t>The following shows the SQL implementation procedure of the corresponding policy:</w:t>
+      </w:r>
+    </w:p>
+    <w:p>
+      <w:r>
+        <w:rPr>
+          <w:rStyle w:val="Heading3Char"/>
+        </w:rPr>
+        <w:t>Admin</w:t>
+      </w:r>
+      <w:r>
+        <w:rPr>
+          <w:rStyle w:val="Heading3Char"/>
+        </w:rPr>
+        <w:t xml:space="preserve"> </w:t>
+      </w:r>
+      <w:r>
+        <w:rPr>
+          <w:rStyle w:val="Heading3Char"/>
+        </w:rPr>
+        <w:t xml:space="preserve">Support </w:t>
+      </w:r>
+      <w:r>
+        <w:rPr>
+          <w:rStyle w:val="Heading3Char"/>
+        </w:rPr>
+        <w:t>P</w:t>
+      </w:r>
+      <w:r>
+        <w:rPr>
+          <w:rStyle w:val="Heading3Char"/>
+        </w:rPr>
+        <w:t>rocedure</w:t>
+      </w:r>
+      <w:r>
+        <w:rPr>
+          <w:rStyle w:val="Heading3Char"/>
+        </w:rPr>
+        <w:t>.</w:t>
+      </w:r>
+      <w:r>
+        <w:t xml:space="preserve"> </w:t>
+      </w:r>
+      <w:r>
+        <w:t>The following shows the SQL implementation procedure of the corresponding policy:</w:t>
+      </w:r>
+    </w:p>
+    <w:p>
+      <w:r>
+        <w:rPr>
+          <w:rStyle w:val="Heading3Char"/>
+        </w:rPr>
+        <w:t xml:space="preserve">Admin Account Restriction </w:t>
+      </w:r>
+      <w:r>
+        <w:rPr>
+          <w:rStyle w:val="Heading3Char"/>
+        </w:rPr>
+        <w:t>P</w:t>
+      </w:r>
+      <w:r>
+        <w:rPr>
+          <w:rStyle w:val="Heading3Char"/>
+        </w:rPr>
+        <w:t>rocedure</w:t>
+      </w:r>
+      <w:r>
+        <w:rPr>
+          <w:rStyle w:val="Heading3Char"/>
+        </w:rPr>
+        <w:t>.</w:t>
+      </w:r>
+      <w:r>
+        <w:t xml:space="preserve"> </w:t>
+      </w:r>
+      <w:r>
+        <w:t>The following shows the SQL implementation procedure of the corresponding policy:</w:t>
+      </w:r>
+    </w:p>
+    <w:p>
+      <w:r>
+        <w:rPr>
+          <w:rStyle w:val="Heading3Char"/>
+        </w:rPr>
         <w:t>Instructor View</w:t>
       </w:r>
       <w:r>
         <w:rPr>
           <w:rStyle w:val="Heading3Char"/>
         </w:rPr>
-        <w:t xml:space="preserve"> Policy.</w:t>
-      </w:r>
-      <w:bookmarkEnd w:id="28"/>
+        <w:t xml:space="preserve"> P</w:t>
+      </w:r>
+      <w:r>
+        <w:rPr>
+          <w:rStyle w:val="Heading3Char"/>
+        </w:rPr>
+        <w:t>rocedure</w:t>
+      </w:r>
+      <w:r>
+        <w:rPr>
+          <w:rStyle w:val="Heading3Char"/>
+        </w:rPr>
+        <w:t>.</w:t>
+      </w:r>
       <w:r>
         <w:t xml:space="preserve"> </w:t>
       </w:r>
       <w:r>
-        <w:t>I</w:t>
-      </w:r>
-      <w:r>
-        <w:t xml:space="preserve">nstructors are </w:t>
-      </w:r>
-      <w:r>
-        <w:t xml:space="preserve">authorized </w:t>
-      </w:r>
-      <w:r>
-        <w:t xml:space="preserve">to </w:t>
-      </w:r>
-      <w:r>
-        <w:t>view</w:t>
+        <w:t>The following shows the SQL implementation procedure of the corresponding policy:</w:t>
+      </w:r>
+    </w:p>
+    <w:p>
+      <w:r>
+        <w:rPr>
+          <w:rStyle w:val="Heading3Char"/>
+        </w:rPr>
+        <w:t xml:space="preserve">Instructor Modify </w:t>
+      </w:r>
+      <w:r>
+        <w:rPr>
+          <w:rStyle w:val="Heading3Char"/>
+        </w:rPr>
+        <w:t>P</w:t>
+      </w:r>
+      <w:r>
+        <w:rPr>
+          <w:rStyle w:val="Heading3Char"/>
+        </w:rPr>
+        <w:t>rocedure</w:t>
+      </w:r>
+      <w:r>
+        <w:rPr>
+          <w:rStyle w:val="Heading3Char"/>
+        </w:rPr>
+        <w:t>.</w:t>
       </w:r>
       <w:r>
         <w:t xml:space="preserve"> </w:t>
       </w:r>
       <w:r>
-        <w:t xml:space="preserve">only </w:t>
-      </w:r>
-      <w:r>
-        <w:t>their personal info</w:t>
-      </w:r>
-      <w:r>
-        <w:t xml:space="preserve"> in the </w:t>
-      </w:r>
-      <w:r>
-        <w:t>i</w:t>
-      </w:r>
-      <w:r>
-        <w:t>nstructor list table. They may also view their section info</w:t>
-      </w:r>
-      <w:r>
-        <w:t xml:space="preserve">, their class schedule, </w:t>
-      </w:r>
-      <w:r>
-        <w:t xml:space="preserve">course information on </w:t>
-      </w:r>
-      <w:r>
-        <w:t xml:space="preserve">all </w:t>
-      </w:r>
-      <w:r>
-        <w:t xml:space="preserve">courses, </w:t>
-      </w:r>
-      <w:r>
-        <w:t>the name</w:t>
+        <w:t>The following shows the SQL implementation procedure of the corresponding policy:</w:t>
+      </w:r>
+    </w:p>
+    <w:p>
+      <w:r>
+        <w:rPr>
+          <w:rStyle w:val="Heading3Char"/>
+        </w:rPr>
+        <w:lastRenderedPageBreak/>
+        <w:t>Student View</w:t>
+      </w:r>
+      <w:r>
+        <w:rPr>
+          <w:rStyle w:val="Heading3Char"/>
+        </w:rPr>
+        <w:t xml:space="preserve"> P</w:t>
+      </w:r>
+      <w:r>
+        <w:rPr>
+          <w:rStyle w:val="Heading3Char"/>
+        </w:rPr>
+        <w:t>rocedure</w:t>
+      </w:r>
+      <w:r>
+        <w:rPr>
+          <w:rStyle w:val="Heading3Char"/>
+        </w:rPr>
+        <w:t>.</w:t>
       </w:r>
       <w:r>
         <w:t xml:space="preserve"> </w:t>
       </w:r>
       <w:r>
-        <w:t xml:space="preserve">and </w:t>
-      </w:r>
-      <w:r>
-        <w:t xml:space="preserve">student </w:t>
-      </w:r>
-      <w:r>
-        <w:t xml:space="preserve">number </w:t>
-      </w:r>
-      <w:r>
-        <w:t xml:space="preserve">of students enrolled in their </w:t>
-      </w:r>
-      <w:proofErr w:type="gramStart"/>
-      <w:r>
-        <w:t>class</w:t>
-      </w:r>
-      <w:r>
-        <w:t>es</w:t>
-      </w:r>
-      <w:r>
-        <w:t>, and</w:t>
-      </w:r>
-      <w:proofErr w:type="gramEnd"/>
-      <w:r>
-        <w:t xml:space="preserve"> may also view a complete list of available schedules to assign their classes to</w:t>
-      </w:r>
-      <w:r>
+        <w:t>The following shows the SQL implementation procedure of the corresponding policy:</w:t>
+      </w:r>
+    </w:p>
+    <w:p>
+      <w:r>
+        <w:rPr>
+          <w:rStyle w:val="Heading3Char"/>
+        </w:rPr>
+        <w:t>Student Modify</w:t>
+      </w:r>
+      <w:r>
+        <w:rPr>
+          <w:rStyle w:val="Heading3Char"/>
+        </w:rPr>
+        <w:t xml:space="preserve"> P</w:t>
+      </w:r>
+      <w:r>
+        <w:rPr>
+          <w:rStyle w:val="Heading3Char"/>
+        </w:rPr>
+        <w:t>rocedure</w:t>
+      </w:r>
+      <w:r>
+        <w:rPr>
+          <w:rStyle w:val="Heading3Char"/>
+        </w:rPr>
         <w:t>.</w:t>
       </w:r>
-    </w:p>
-    <w:p>
-      <w:bookmarkStart w:id="29" w:name="_Toc526670356"/>
-      <w:r>
-        <w:rPr>
-          <w:rStyle w:val="Heading3Char"/>
-        </w:rPr>
-        <w:t xml:space="preserve">Instructor </w:t>
-      </w:r>
-      <w:r>
-        <w:rPr>
-          <w:rStyle w:val="Heading3Char"/>
-        </w:rPr>
-        <w:t xml:space="preserve">Modify </w:t>
-      </w:r>
-      <w:r>
-        <w:rPr>
-          <w:rStyle w:val="Heading3Char"/>
-        </w:rPr>
-        <w:t>Policy.</w:t>
-      </w:r>
-      <w:bookmarkEnd w:id="29"/>
       <w:r>
         <w:t xml:space="preserve"> </w:t>
       </w:r>
       <w:r>
-        <w:t xml:space="preserve">Instructors are only authorized </w:t>
-      </w:r>
-      <w:r>
-        <w:t xml:space="preserve">to update </w:t>
-      </w:r>
-      <w:r>
-        <w:t xml:space="preserve">their </w:t>
-      </w:r>
-      <w:r>
-        <w:t xml:space="preserve">personal information, </w:t>
-      </w:r>
-      <w:r>
-        <w:t xml:space="preserve">their </w:t>
-      </w:r>
-      <w:r>
-        <w:t>class schedule, student grade</w:t>
-      </w:r>
-      <w:r>
-        <w:t>s of students enrolled in their classes</w:t>
-      </w:r>
-      <w:r>
-        <w:t xml:space="preserve">, and </w:t>
-      </w:r>
-      <w:r>
-        <w:t>may also</w:t>
-      </w:r>
-      <w:r>
-        <w:t xml:space="preserve"> remove students from </w:t>
-      </w:r>
-      <w:r>
-        <w:t xml:space="preserve">their </w:t>
-      </w:r>
-      <w:r>
-        <w:t>class</w:t>
-      </w:r>
-      <w:r>
-        <w:t>es</w:t>
-      </w:r>
-      <w:r>
-        <w:t>.</w:t>
-      </w:r>
-    </w:p>
-    <w:p>
-      <w:bookmarkStart w:id="30" w:name="_Toc526670357"/>
-      <w:r>
-        <w:rPr>
-          <w:rStyle w:val="Heading3Char"/>
-        </w:rPr>
-        <w:t>Student View</w:t>
-      </w:r>
-      <w:r>
-        <w:rPr>
-          <w:rStyle w:val="Heading3Char"/>
-        </w:rPr>
-        <w:t xml:space="preserve"> Policy.</w:t>
-      </w:r>
-      <w:bookmarkEnd w:id="30"/>
-      <w:r>
-        <w:t xml:space="preserve"> </w:t>
-      </w:r>
-      <w:r>
-        <w:t>Students are only authorized</w:t>
-      </w:r>
-      <w:r>
-        <w:t xml:space="preserve"> </w:t>
-      </w:r>
-      <w:r>
-        <w:t xml:space="preserve">to </w:t>
-      </w:r>
-      <w:r>
-        <w:t xml:space="preserve">view </w:t>
-      </w:r>
-      <w:r>
-        <w:t xml:space="preserve">their </w:t>
-      </w:r>
-      <w:r>
-        <w:t>personal info</w:t>
-      </w:r>
-      <w:r>
-        <w:t>rmation</w:t>
-      </w:r>
-      <w:r>
-        <w:t>,</w:t>
-      </w:r>
-      <w:r>
-        <w:t xml:space="preserve"> the</w:t>
-      </w:r>
-      <w:r>
-        <w:t xml:space="preserve"> instructor </w:t>
-      </w:r>
-      <w:r>
-        <w:t>class schedule</w:t>
-      </w:r>
-      <w:bookmarkStart w:id="31" w:name="_GoBack"/>
-      <w:bookmarkEnd w:id="31"/>
-      <w:r>
-        <w:t xml:space="preserve">, </w:t>
-      </w:r>
-      <w:r>
-        <w:t xml:space="preserve">classes they are enrolled in, </w:t>
-      </w:r>
-      <w:r>
-        <w:t xml:space="preserve">and </w:t>
-      </w:r>
-      <w:r>
-        <w:t xml:space="preserve">their </w:t>
-      </w:r>
-      <w:r>
-        <w:t>grade for class</w:t>
-      </w:r>
-      <w:r>
-        <w:t>es they are enrolled in</w:t>
-      </w:r>
-      <w:r>
-        <w:t>.</w:t>
-      </w:r>
-    </w:p>
-    <w:p>
-      <w:bookmarkStart w:id="32" w:name="_Toc526670358"/>
-      <w:r>
-        <w:rPr>
-          <w:rStyle w:val="Heading3Char"/>
-        </w:rPr>
-        <w:t xml:space="preserve">Student </w:t>
-      </w:r>
-      <w:r>
-        <w:rPr>
-          <w:rStyle w:val="Heading3Char"/>
-        </w:rPr>
-        <w:t>Modify</w:t>
-      </w:r>
-      <w:r>
-        <w:rPr>
-          <w:rStyle w:val="Heading3Char"/>
-        </w:rPr>
-        <w:t xml:space="preserve"> Policy.</w:t>
-      </w:r>
-      <w:bookmarkEnd w:id="32"/>
-      <w:r>
-        <w:t xml:space="preserve"> </w:t>
-      </w:r>
-      <w:r>
-        <w:t xml:space="preserve">Students are only authorized to </w:t>
-      </w:r>
-      <w:r>
-        <w:t xml:space="preserve">update </w:t>
-      </w:r>
-      <w:r>
-        <w:t xml:space="preserve">their </w:t>
-      </w:r>
-      <w:r>
-        <w:t>personal info</w:t>
-      </w:r>
-      <w:r>
-        <w:t>rmation</w:t>
-      </w:r>
-      <w:r>
-        <w:t xml:space="preserve">, and they may also enroll </w:t>
-      </w:r>
-      <w:r>
-        <w:t xml:space="preserve">themselves </w:t>
-      </w:r>
-      <w:r>
-        <w:t>in</w:t>
-      </w:r>
-      <w:r>
-        <w:t xml:space="preserve"> class</w:t>
-      </w:r>
-      <w:r>
-        <w:t>es</w:t>
-      </w:r>
-      <w:r>
-        <w:t>.</w:t>
-      </w:r>
-    </w:p>
-    <w:p>
-      <w:pPr>
-        <w:pStyle w:val="Heading2"/>
-      </w:pPr>
-      <w:bookmarkStart w:id="33" w:name="_Toc526670359"/>
-      <w:r>
-        <w:t>Procedures</w:t>
+        <w:t>The following shows the SQL implementation procedure of the corresponding policy:</w:t>
+      </w:r>
+    </w:p>
+    <w:p>
+      <w:pPr>
+        <w:pStyle w:val="Heading1"/>
+        <w:rPr>
+          <w:rFonts w:ascii="Times New Roman" w:hAnsi="Times New Roman" w:cs="Times New Roman"/>
+        </w:rPr>
+      </w:pPr>
+      <w:bookmarkStart w:id="33" w:name="_Toc526670372"/>
+      <w:bookmarkStart w:id="34" w:name="_GoBack"/>
+      <w:bookmarkEnd w:id="34"/>
+      <w:r>
+        <w:rPr>
+          <w:rFonts w:ascii="Times New Roman" w:hAnsi="Times New Roman" w:cs="Times New Roman"/>
+        </w:rPr>
+        <w:t>Conclusion</w:t>
       </w:r>
       <w:bookmarkEnd w:id="33"/>
-    </w:p>
-    <w:p>
-      <w:r>
-        <w:rPr>
-          <w:rStyle w:val="Heading3Char"/>
-        </w:rPr>
-        <w:t>Username Procedure</w:t>
-      </w:r>
-      <w:r>
-        <w:rPr>
-          <w:rStyle w:val="Heading3Char"/>
-        </w:rPr>
-        <w:t>.</w:t>
-      </w:r>
-      <w:r>
-        <w:t xml:space="preserve"> P</w:t>
-      </w:r>
-    </w:p>
-    <w:p>
-      <w:bookmarkStart w:id="34" w:name="_Toc526670360"/>
-      <w:r>
-        <w:rPr>
-          <w:rStyle w:val="Heading3Char"/>
-        </w:rPr>
-        <w:t xml:space="preserve">Password </w:t>
-      </w:r>
-      <w:r>
-        <w:rPr>
-          <w:rStyle w:val="Heading3Char"/>
-        </w:rPr>
-        <w:t>Procedure</w:t>
-      </w:r>
-      <w:r>
-        <w:rPr>
-          <w:rStyle w:val="Heading3Char"/>
-        </w:rPr>
-        <w:t>.</w:t>
-      </w:r>
-      <w:bookmarkEnd w:id="34"/>
-      <w:r>
-        <w:t xml:space="preserve"> Per the recommendation of </w:t>
-      </w:r>
-      <w:sdt>
-        <w:sdtPr>
-          <w:id w:val="1242304643"/>
-          <w:citation/>
-        </w:sdtPr>
-        <w:sdtEndPr/>
-        <w:sdtContent>
-          <w:r>
-            <w:fldChar w:fldCharType="begin"/>
-          </w:r>
-          <w:r>
-            <w:instrText xml:space="preserve"> CITATION Gra17 \l 1033 </w:instrText>
-          </w:r>
-          <w:r>
-            <w:fldChar w:fldCharType="separate"/>
-          </w:r>
-          <w:r>
-            <w:rPr>
-              <w:noProof/>
-            </w:rPr>
-            <w:t>(Grassi, et al., 2017)</w:t>
-          </w:r>
-          <w:r>
-            <w:fldChar w:fldCharType="end"/>
-          </w:r>
-        </w:sdtContent>
-      </w:sdt>
-      <w:r>
-        <w:t>, user passwords will be at least 8 characters in length, using a combination of all available Unicode characters, and should avoid common words or repetitive characters.</w:t>
-      </w:r>
-    </w:p>
-    <w:p>
-      <w:bookmarkStart w:id="35" w:name="_Toc526670361"/>
-      <w:r>
-        <w:rPr>
-          <w:rStyle w:val="Heading3Char"/>
-        </w:rPr>
-        <w:t>Connection</w:t>
-      </w:r>
-      <w:r>
-        <w:rPr>
-          <w:rStyle w:val="Heading3Char"/>
-        </w:rPr>
-        <w:t xml:space="preserve"> </w:t>
-      </w:r>
-      <w:r>
-        <w:rPr>
-          <w:rStyle w:val="Heading3Char"/>
-        </w:rPr>
-        <w:t>Procedure</w:t>
-      </w:r>
-      <w:r>
-        <w:rPr>
-          <w:rStyle w:val="Heading3Char"/>
-        </w:rPr>
-        <w:t>.</w:t>
-      </w:r>
-      <w:bookmarkEnd w:id="35"/>
-      <w:r>
-        <w:t xml:space="preserve"> All users are allowed to create a session to the database.</w:t>
-      </w:r>
-    </w:p>
-    <w:p>
-      <w:bookmarkStart w:id="36" w:name="_Toc526670362"/>
-      <w:r>
-        <w:rPr>
-          <w:rStyle w:val="Heading3Char"/>
-        </w:rPr>
-        <w:t>Role Assignment</w:t>
-      </w:r>
-      <w:r>
-        <w:rPr>
-          <w:rStyle w:val="Heading3Char"/>
-        </w:rPr>
-        <w:t xml:space="preserve"> </w:t>
-      </w:r>
-      <w:r>
-        <w:rPr>
-          <w:rStyle w:val="Heading3Char"/>
-        </w:rPr>
-        <w:t>Procedure</w:t>
-      </w:r>
-      <w:r>
-        <w:rPr>
-          <w:rStyle w:val="Heading3Char"/>
-        </w:rPr>
-        <w:t>.</w:t>
-      </w:r>
-      <w:bookmarkEnd w:id="36"/>
-      <w:r>
-        <w:t xml:space="preserve"> The </w:t>
-      </w:r>
-      <w:proofErr w:type="spellStart"/>
-      <w:r>
-        <w:t>admin_role</w:t>
-      </w:r>
-      <w:proofErr w:type="spellEnd"/>
-      <w:r>
-        <w:t xml:space="preserve"> will be assigned to all administrative support staff. The </w:t>
-      </w:r>
-      <w:proofErr w:type="spellStart"/>
-      <w:r>
-        <w:t>instructor_role</w:t>
-      </w:r>
-      <w:proofErr w:type="spellEnd"/>
-      <w:r>
-        <w:t xml:space="preserve"> will be assigned to all instructors. The </w:t>
-      </w:r>
-      <w:proofErr w:type="spellStart"/>
-      <w:r>
-        <w:t>student_role</w:t>
-      </w:r>
-      <w:proofErr w:type="spellEnd"/>
-      <w:r>
-        <w:t xml:space="preserve"> will be assigned to all students.</w:t>
-      </w:r>
-    </w:p>
-    <w:p>
-      <w:bookmarkStart w:id="37" w:name="_Toc526670363"/>
-      <w:r>
-        <w:rPr>
-          <w:rStyle w:val="Heading3Char"/>
-        </w:rPr>
-        <w:lastRenderedPageBreak/>
-        <w:t>Account</w:t>
-      </w:r>
-      <w:r>
-        <w:rPr>
-          <w:rStyle w:val="Heading3Char"/>
-        </w:rPr>
-        <w:t xml:space="preserve"> </w:t>
-      </w:r>
-      <w:r>
-        <w:rPr>
-          <w:rStyle w:val="Heading3Char"/>
-        </w:rPr>
-        <w:t>Modify Procedure</w:t>
-      </w:r>
-      <w:r>
-        <w:rPr>
-          <w:rStyle w:val="Heading3Char"/>
-        </w:rPr>
-        <w:t>.</w:t>
-      </w:r>
-      <w:bookmarkEnd w:id="37"/>
-      <w:r>
-        <w:t xml:space="preserve"> Administrators are the only authorized users to add or remove users from the admin, instructor, and student tables.</w:t>
-      </w:r>
-      <w:r>
-        <w:t xml:space="preserve"> They may also make updates, if needed.</w:t>
-      </w:r>
-    </w:p>
-    <w:p>
-      <w:bookmarkStart w:id="38" w:name="_Toc526670364"/>
-      <w:r>
-        <w:rPr>
-          <w:rStyle w:val="Heading3Char"/>
-        </w:rPr>
-        <w:t>Course Management Procedure</w:t>
-      </w:r>
-      <w:r>
-        <w:rPr>
-          <w:rStyle w:val="Heading3Char"/>
-        </w:rPr>
-        <w:t>.</w:t>
-      </w:r>
-      <w:bookmarkEnd w:id="38"/>
-      <w:r>
-        <w:t xml:space="preserve"> Administrators are in charge of adding, removing, and updating course table data.</w:t>
-      </w:r>
-    </w:p>
-    <w:p>
-      <w:bookmarkStart w:id="39" w:name="_Toc526670365"/>
-      <w:r>
-        <w:rPr>
-          <w:rStyle w:val="Heading3Char"/>
-        </w:rPr>
-        <w:t>Section Management Procedure</w:t>
-      </w:r>
-      <w:r>
-        <w:rPr>
-          <w:rStyle w:val="Heading3Char"/>
-        </w:rPr>
-        <w:t>.</w:t>
-      </w:r>
-      <w:bookmarkEnd w:id="39"/>
-      <w:r>
-        <w:t xml:space="preserve"> Administrators are in charge of adding, removing, and updating section table data.</w:t>
-      </w:r>
-    </w:p>
-    <w:p>
-      <w:bookmarkStart w:id="40" w:name="_Toc526670366"/>
-      <w:r>
-        <w:rPr>
-          <w:rStyle w:val="Heading3Char"/>
-        </w:rPr>
-        <w:t>Class Schedule Modify Procedure</w:t>
-      </w:r>
-      <w:r>
-        <w:rPr>
-          <w:rStyle w:val="Heading3Char"/>
-        </w:rPr>
-        <w:t>.</w:t>
-      </w:r>
-      <w:bookmarkEnd w:id="40"/>
-      <w:r>
-        <w:t xml:space="preserve"> Administrators are the only authorized user to modify the class schedule table data.</w:t>
-      </w:r>
-    </w:p>
-    <w:p>
-      <w:bookmarkStart w:id="41" w:name="_Toc526670367"/>
-      <w:r>
-        <w:rPr>
-          <w:rStyle w:val="Heading3Char"/>
-        </w:rPr>
-        <w:t>Admin</w:t>
-      </w:r>
-      <w:r>
-        <w:rPr>
-          <w:rStyle w:val="Heading3Char"/>
-        </w:rPr>
-        <w:t xml:space="preserve"> </w:t>
-      </w:r>
-      <w:r>
-        <w:rPr>
-          <w:rStyle w:val="Heading3Char"/>
-        </w:rPr>
-        <w:t>Support Procedure</w:t>
-      </w:r>
-      <w:r>
-        <w:rPr>
-          <w:rStyle w:val="Heading3Char"/>
-        </w:rPr>
-        <w:t>.</w:t>
-      </w:r>
-      <w:bookmarkEnd w:id="41"/>
-      <w:r>
-        <w:t xml:space="preserve"> Administrators are authorized to insert, update, and delete all database tables, in the event other users need assistance.</w:t>
-      </w:r>
-    </w:p>
-    <w:p>
-      <w:bookmarkStart w:id="42" w:name="_Toc526670368"/>
-      <w:r>
-        <w:rPr>
-          <w:rStyle w:val="Heading3Char"/>
-        </w:rPr>
-        <w:t>Instructor View</w:t>
-      </w:r>
-      <w:r>
-        <w:rPr>
-          <w:rStyle w:val="Heading3Char"/>
-        </w:rPr>
-        <w:t xml:space="preserve"> </w:t>
-      </w:r>
-      <w:r>
-        <w:rPr>
-          <w:rStyle w:val="Heading3Char"/>
-        </w:rPr>
-        <w:t>Procedure</w:t>
-      </w:r>
-      <w:r>
-        <w:rPr>
-          <w:rStyle w:val="Heading3Char"/>
-        </w:rPr>
-        <w:t>.</w:t>
-      </w:r>
-      <w:bookmarkEnd w:id="42"/>
-      <w:r>
-        <w:t xml:space="preserve"> Instructors are authorized to view only their personal info in the instructor list table. They may also view their section info, their class schedule</w:t>
-      </w:r>
-      <w:r>
-        <w:t xml:space="preserve"> with</w:t>
-      </w:r>
-      <w:r>
-        <w:t xml:space="preserve"> course information, and the name and student number of students enrolled in their classes.</w:t>
-      </w:r>
-      <w:r>
-        <w:t xml:space="preserve"> They may also see the complete class schedule for all instructors, but not with student names.</w:t>
-      </w:r>
-    </w:p>
-    <w:p>
-      <w:bookmarkStart w:id="43" w:name="_Toc526670369"/>
-      <w:r>
-        <w:rPr>
-          <w:rStyle w:val="Heading3Char"/>
-        </w:rPr>
-        <w:t>Instructor Modify Procedure</w:t>
-      </w:r>
-      <w:r>
-        <w:rPr>
-          <w:rStyle w:val="Heading3Char"/>
-        </w:rPr>
-        <w:t>.</w:t>
-      </w:r>
-      <w:bookmarkEnd w:id="43"/>
-      <w:r>
-        <w:t xml:space="preserve"> Instructors are only authorized to update their personal information, their class schedule, student grades of students enrolled in their classes, and may also remove students from their classes.</w:t>
-      </w:r>
-    </w:p>
-    <w:p>
-      <w:bookmarkStart w:id="44" w:name="_Toc526670370"/>
-      <w:r>
-        <w:rPr>
-          <w:rStyle w:val="Heading3Char"/>
-        </w:rPr>
-        <w:t>Student View</w:t>
-      </w:r>
-      <w:r>
-        <w:rPr>
-          <w:rStyle w:val="Heading3Char"/>
-        </w:rPr>
-        <w:t xml:space="preserve"> </w:t>
-      </w:r>
-      <w:r>
-        <w:rPr>
-          <w:rStyle w:val="Heading3Char"/>
-        </w:rPr>
-        <w:t>Procedure</w:t>
-      </w:r>
-      <w:r>
-        <w:rPr>
-          <w:rStyle w:val="Heading3Char"/>
-        </w:rPr>
-        <w:t>.</w:t>
-      </w:r>
-      <w:bookmarkEnd w:id="44"/>
-      <w:r>
-        <w:t xml:space="preserve"> Students are only authorized to view their personal information, the instructor class schedule, classes they are enrolled in, and their grade for classes they are enrolled in.</w:t>
-      </w:r>
-    </w:p>
-    <w:p>
-      <w:bookmarkStart w:id="45" w:name="_Toc526670371"/>
-      <w:r>
-        <w:rPr>
-          <w:rStyle w:val="Heading3Char"/>
-        </w:rPr>
-        <w:t>Student Modify</w:t>
-      </w:r>
-      <w:r>
-        <w:rPr>
-          <w:rStyle w:val="Heading3Char"/>
-        </w:rPr>
-        <w:t xml:space="preserve"> </w:t>
-      </w:r>
-      <w:r>
-        <w:rPr>
-          <w:rStyle w:val="Heading3Char"/>
-        </w:rPr>
-        <w:t>Procedure</w:t>
-      </w:r>
-      <w:r>
-        <w:rPr>
-          <w:rStyle w:val="Heading3Char"/>
-        </w:rPr>
-        <w:t>.</w:t>
-      </w:r>
-      <w:bookmarkEnd w:id="45"/>
-      <w:r>
-        <w:t xml:space="preserve"> Students are only authorized to update their personal information, and they may also enroll themselves in classes.</w:t>
-      </w:r>
-    </w:p>
-    <w:p>
-      <w:pPr>
-        <w:pStyle w:val="Heading1"/>
-        <w:rPr>
-          <w:rFonts w:ascii="Times New Roman" w:hAnsi="Times New Roman" w:cs="Times New Roman"/>
-        </w:rPr>
-      </w:pPr>
-      <w:bookmarkStart w:id="46" w:name="_Toc526670372"/>
-      <w:r>
-        <w:rPr>
-          <w:rFonts w:ascii="Times New Roman" w:hAnsi="Times New Roman" w:cs="Times New Roman"/>
-        </w:rPr>
-        <w:lastRenderedPageBreak/>
-        <w:t>Conclusion</w:t>
-      </w:r>
-      <w:bookmarkEnd w:id="46"/>
     </w:p>
     <w:p>
       <w:pPr>
@@ -32529,7 +32627,7 @@
           <w:lang w:eastAsia="en-US"/>
         </w:rPr>
       </w:pPr>
-      <w:bookmarkStart w:id="47" w:name="_Toc526670373"/>
+      <w:bookmarkStart w:id="35" w:name="_Toc526670373"/>
       <w:r>
         <w:rPr>
           <w:rFonts w:ascii="Times New Roman" w:hAnsi="Times New Roman" w:cs="Times New Roman"/>
@@ -32551,7 +32649,7 @@
         </w:rPr>
         <w:t>earned</w:t>
       </w:r>
-      <w:bookmarkEnd w:id="47"/>
+      <w:bookmarkEnd w:id="35"/>
     </w:p>
     <w:p>
       <w:pPr>
@@ -32576,7 +32674,7 @@
           <w:lang w:eastAsia="en-US"/>
         </w:rPr>
       </w:pPr>
-      <w:bookmarkStart w:id="48" w:name="_Toc526670374"/>
+      <w:bookmarkStart w:id="36" w:name="_Toc526670374"/>
       <w:r>
         <w:rPr>
           <w:rFonts w:ascii="Times New Roman" w:hAnsi="Times New Roman" w:cs="Times New Roman"/>
@@ -32584,7 +32682,7 @@
         </w:rPr>
         <w:t>Final Thoughts</w:t>
       </w:r>
-      <w:bookmarkEnd w:id="48"/>
+      <w:bookmarkEnd w:id="36"/>
     </w:p>
     <w:p>
       <w:pPr>
@@ -32610,7 +32708,7 @@
         </w:rPr>
       </w:pPr>
     </w:p>
-    <w:bookmarkStart w:id="49" w:name="_Toc526670375" w:displacedByCustomXml="next"/>
+    <w:bookmarkStart w:id="37" w:name="_Toc526670375" w:displacedByCustomXml="next"/>
     <w:sdt>
       <w:sdtPr>
         <w:rPr>
@@ -32637,7 +32735,7 @@
             </w:rPr>
             <w:t>References</w:t>
           </w:r>
-          <w:bookmarkEnd w:id="49"/>
+          <w:bookmarkEnd w:id="37"/>
         </w:p>
         <w:p>
           <w:pPr>
@@ -37946,7 +38044,7 @@
 </file>
 
 <file path=customXml/itemProps2.xml><?xml version="1.0" encoding="utf-8"?>
-<ds:datastoreItem xmlns:ds="http://schemas.openxmlformats.org/officeDocument/2006/customXml" ds:itemID="{56BF0723-621A-4AFF-B5A1-A29B32025533}">
+<ds:datastoreItem xmlns:ds="http://schemas.openxmlformats.org/officeDocument/2006/customXml" ds:itemID="{E6975101-9E5D-4950-A73B-C90BD5E2F490}">
   <ds:schemaRefs>
     <ds:schemaRef ds:uri="http://schemas.openxmlformats.org/officeDocument/2006/bibliography"/>
   </ds:schemaRefs>

</xml_diff>

<commit_message>
Draft Review Complete. Almost ready for paper.
</commit_message>
<xml_diff>
--- a/Russell_DBST668_Research_Paper.docx
+++ b/Russell_DBST668_Research_Paper.docx
@@ -31810,7 +31810,28 @@
         <w:t xml:space="preserve"> </w:t>
       </w:r>
       <w:r>
-        <w:t>Administrators can only view and update their personal information in the admin table. Only the system administrators can add or remove from the admin table.</w:t>
+        <w:t xml:space="preserve">Administrators can view </w:t>
+      </w:r>
+      <w:r>
+        <w:t>the admin table</w:t>
+      </w:r>
+      <w:r>
+        <w:t xml:space="preserve"> and </w:t>
+      </w:r>
+      <w:r>
+        <w:t xml:space="preserve">update their personal information. </w:t>
+      </w:r>
+      <w:r>
+        <w:t>T</w:t>
+      </w:r>
+      <w:r>
+        <w:t xml:space="preserve">he system administrators </w:t>
+      </w:r>
+      <w:r>
+        <w:t xml:space="preserve">are the only ones able to </w:t>
+      </w:r>
+      <w:r>
+        <w:t>add or remove from the admin table.</w:t>
       </w:r>
     </w:p>
     <w:p>
@@ -31877,98 +31898,237 @@
         <w:t xml:space="preserve">courses, </w:t>
       </w:r>
       <w:r>
-        <w:t>the name</w:t>
+        <w:t>and</w:t>
+      </w:r>
+      <w:r>
+        <w:t xml:space="preserve"> a complete list of available schedules to assign their classes to</w:t>
+      </w:r>
+      <w:r>
+        <w:t>.</w:t>
+      </w:r>
+      <w:r>
+        <w:t xml:space="preserve"> They may also </w:t>
+      </w:r>
+      <w:r>
+        <w:t xml:space="preserve">the name </w:t>
+      </w:r>
+      <w:r>
+        <w:t xml:space="preserve">view </w:t>
+      </w:r>
+      <w:r>
+        <w:t xml:space="preserve">basic information on </w:t>
+      </w:r>
+      <w:r>
+        <w:t>student</w:t>
+      </w:r>
+      <w:r>
+        <w:t>s</w:t>
       </w:r>
       <w:r>
         <w:t xml:space="preserve"> </w:t>
       </w:r>
+      <w:bookmarkStart w:id="29" w:name="_GoBack"/>
+      <w:bookmarkEnd w:id="29"/>
+      <w:r>
+        <w:t>enrolled in their classes</w:t>
+      </w:r>
+      <w:r>
+        <w:t>.</w:t>
+      </w:r>
+    </w:p>
+    <w:p>
+      <w:bookmarkStart w:id="30" w:name="_Toc526670356"/>
+      <w:r>
+        <w:rPr>
+          <w:rStyle w:val="Heading3Char"/>
+        </w:rPr>
+        <w:t xml:space="preserve">Instructor </w:t>
+      </w:r>
+      <w:r>
+        <w:rPr>
+          <w:rStyle w:val="Heading3Char"/>
+        </w:rPr>
+        <w:t xml:space="preserve">Modify </w:t>
+      </w:r>
+      <w:r>
+        <w:rPr>
+          <w:rStyle w:val="Heading3Char"/>
+        </w:rPr>
+        <w:t>Policy.</w:t>
+      </w:r>
+      <w:bookmarkEnd w:id="30"/>
+      <w:r>
+        <w:t xml:space="preserve"> </w:t>
+      </w:r>
+      <w:r>
+        <w:t xml:space="preserve">Instructors are only authorized </w:t>
+      </w:r>
+      <w:r>
+        <w:t xml:space="preserve">to update </w:t>
+      </w:r>
+      <w:r>
+        <w:t xml:space="preserve">their </w:t>
+      </w:r>
+      <w:r>
+        <w:t xml:space="preserve">personal information, </w:t>
+      </w:r>
+      <w:r>
+        <w:t xml:space="preserve">their </w:t>
+      </w:r>
+      <w:r>
+        <w:t xml:space="preserve">class </w:t>
+      </w:r>
+      <w:r>
+        <w:t>notes</w:t>
+      </w:r>
+      <w:r>
+        <w:t>, student grade</w:t>
+      </w:r>
+      <w:r>
+        <w:t>s of students enrolled in their classes</w:t>
+      </w:r>
+      <w:r>
+        <w:t xml:space="preserve">, and </w:t>
+      </w:r>
+      <w:r>
+        <w:t>may also</w:t>
+      </w:r>
+      <w:r>
+        <w:t xml:space="preserve"> remove students from </w:t>
+      </w:r>
+      <w:r>
+        <w:t xml:space="preserve">their </w:t>
+      </w:r>
+      <w:r>
+        <w:t>class</w:t>
+      </w:r>
+      <w:r>
+        <w:t>es</w:t>
+      </w:r>
+      <w:r>
+        <w:t>.</w:t>
+      </w:r>
+    </w:p>
+    <w:p>
+      <w:bookmarkStart w:id="31" w:name="_Toc526670357"/>
+      <w:r>
+        <w:rPr>
+          <w:rStyle w:val="Heading3Char"/>
+        </w:rPr>
+        <w:t>Student View</w:t>
+      </w:r>
+      <w:r>
+        <w:rPr>
+          <w:rStyle w:val="Heading3Char"/>
+        </w:rPr>
+        <w:t xml:space="preserve"> Policy.</w:t>
+      </w:r>
+      <w:bookmarkEnd w:id="31"/>
+      <w:r>
+        <w:t xml:space="preserve"> </w:t>
+      </w:r>
+      <w:r>
+        <w:t>Students are only authorized</w:t>
+      </w:r>
+      <w:r>
+        <w:t xml:space="preserve"> </w:t>
+      </w:r>
+      <w:r>
+        <w:t xml:space="preserve">to </w:t>
+      </w:r>
+      <w:r>
+        <w:t xml:space="preserve">view </w:t>
+      </w:r>
+      <w:r>
+        <w:t xml:space="preserve">their </w:t>
+      </w:r>
+      <w:r>
+        <w:t>personal info</w:t>
+      </w:r>
+      <w:r>
+        <w:t>rmation</w:t>
+      </w:r>
+      <w:r>
+        <w:t>,</w:t>
+      </w:r>
+      <w:r>
+        <w:t xml:space="preserve"> the</w:t>
+      </w:r>
+      <w:r>
+        <w:t xml:space="preserve"> instructor </w:t>
+      </w:r>
+      <w:r>
+        <w:t xml:space="preserve">class schedule, </w:t>
+      </w:r>
+      <w:r>
+        <w:t xml:space="preserve">classes they are enrolled in, </w:t>
+      </w:r>
       <w:r>
         <w:t xml:space="preserve">and </w:t>
       </w:r>
       <w:r>
-        <w:t xml:space="preserve">student </w:t>
-      </w:r>
-      <w:r>
-        <w:t xml:space="preserve">number </w:t>
-      </w:r>
-      <w:r>
-        <w:t xml:space="preserve">of students enrolled in their </w:t>
-      </w:r>
-      <w:r>
-        <w:t>classes and</w:t>
-      </w:r>
-      <w:r>
-        <w:t xml:space="preserve"> may also view a complete list of available schedules to assign their classes to</w:t>
+        <w:t xml:space="preserve">their </w:t>
+      </w:r>
+      <w:r>
+        <w:t>grade for class</w:t>
+      </w:r>
+      <w:r>
+        <w:t>es they are enrolled in</w:t>
       </w:r>
       <w:r>
         <w:t>.</w:t>
       </w:r>
     </w:p>
     <w:p>
-      <w:bookmarkStart w:id="29" w:name="_Toc526670356"/>
+      <w:bookmarkStart w:id="32" w:name="_Toc526670358"/>
       <w:r>
         <w:rPr>
           <w:rStyle w:val="Heading3Char"/>
         </w:rPr>
-        <w:t xml:space="preserve">Instructor </w:t>
+        <w:t xml:space="preserve">Student </w:t>
       </w:r>
       <w:r>
         <w:rPr>
           <w:rStyle w:val="Heading3Char"/>
         </w:rPr>
-        <w:t xml:space="preserve">Modify </w:t>
+        <w:t>Modify</w:t>
       </w:r>
       <w:r>
         <w:rPr>
           <w:rStyle w:val="Heading3Char"/>
         </w:rPr>
-        <w:t>Policy.</w:t>
-      </w:r>
-      <w:bookmarkEnd w:id="29"/>
+        <w:t xml:space="preserve"> Policy.</w:t>
+      </w:r>
+      <w:bookmarkEnd w:id="32"/>
       <w:r>
         <w:t xml:space="preserve"> </w:t>
       </w:r>
       <w:r>
-        <w:t xml:space="preserve">Instructors are only authorized </w:t>
-      </w:r>
-      <w:r>
-        <w:t xml:space="preserve">to update </w:t>
+        <w:t xml:space="preserve">Students are only authorized to </w:t>
+      </w:r>
+      <w:r>
+        <w:t xml:space="preserve">update </w:t>
       </w:r>
       <w:r>
         <w:t xml:space="preserve">their </w:t>
       </w:r>
       <w:r>
-        <w:t xml:space="preserve">personal information, </w:t>
-      </w:r>
-      <w:r>
-        <w:t xml:space="preserve">their </w:t>
-      </w:r>
-      <w:r>
-        <w:t xml:space="preserve">class </w:t>
-      </w:r>
-      <w:r>
-        <w:t>notes</w:t>
-      </w:r>
-      <w:r>
-        <w:t>, student grade</w:t>
-      </w:r>
-      <w:r>
-        <w:t>s of students enrolled in their classes</w:t>
-      </w:r>
-      <w:r>
-        <w:t xml:space="preserve">, and </w:t>
-      </w:r>
-      <w:r>
-        <w:t>may also</w:t>
-      </w:r>
-      <w:r>
-        <w:t xml:space="preserve"> remove students from </w:t>
-      </w:r>
-      <w:r>
-        <w:t xml:space="preserve">their </w:t>
-      </w:r>
-      <w:r>
-        <w:t>class</w:t>
+        <w:t>personal info</w:t>
+      </w:r>
+      <w:r>
+        <w:t>rmation</w:t>
+      </w:r>
+      <w:r>
+        <w:t xml:space="preserve">, and they may also enroll </w:t>
+      </w:r>
+      <w:r>
+        <w:t xml:space="preserve">themselves </w:t>
+      </w:r>
+      <w:r>
+        <w:t>in</w:t>
+      </w:r>
+      <w:r>
+        <w:t xml:space="preserve"> class</w:t>
       </w:r>
       <w:r>
         <w:t>es</w:t>
@@ -31978,142 +32138,14 @@
       </w:r>
     </w:p>
     <w:p>
-      <w:bookmarkStart w:id="30" w:name="_Toc526670357"/>
-      <w:r>
-        <w:rPr>
-          <w:rStyle w:val="Heading3Char"/>
-        </w:rPr>
-        <w:t>Student View</w:t>
-      </w:r>
-      <w:r>
-        <w:rPr>
-          <w:rStyle w:val="Heading3Char"/>
-        </w:rPr>
-        <w:t xml:space="preserve"> Policy.</w:t>
-      </w:r>
-      <w:bookmarkEnd w:id="30"/>
-      <w:r>
-        <w:t xml:space="preserve"> </w:t>
-      </w:r>
-      <w:r>
-        <w:t>Students are only authorized</w:t>
-      </w:r>
-      <w:r>
-        <w:t xml:space="preserve"> </w:t>
-      </w:r>
-      <w:r>
-        <w:t xml:space="preserve">to </w:t>
-      </w:r>
-      <w:r>
-        <w:t xml:space="preserve">view </w:t>
-      </w:r>
-      <w:r>
-        <w:t xml:space="preserve">their </w:t>
-      </w:r>
-      <w:r>
-        <w:t>personal info</w:t>
-      </w:r>
-      <w:r>
-        <w:t>rmation</w:t>
-      </w:r>
-      <w:r>
-        <w:t>,</w:t>
-      </w:r>
-      <w:r>
-        <w:t xml:space="preserve"> the</w:t>
-      </w:r>
-      <w:r>
-        <w:t xml:space="preserve"> instructor </w:t>
-      </w:r>
-      <w:r>
-        <w:t xml:space="preserve">class schedule, </w:t>
-      </w:r>
-      <w:r>
-        <w:t xml:space="preserve">classes they are enrolled in, </w:t>
-      </w:r>
-      <w:r>
-        <w:t xml:space="preserve">and </w:t>
-      </w:r>
-      <w:r>
-        <w:t xml:space="preserve">their </w:t>
-      </w:r>
-      <w:r>
-        <w:t>grade for class</w:t>
-      </w:r>
-      <w:r>
-        <w:t>es they are enrolled in</w:t>
-      </w:r>
-      <w:r>
-        <w:t>.</w:t>
-      </w:r>
-    </w:p>
-    <w:p>
-      <w:bookmarkStart w:id="31" w:name="_Toc526670358"/>
-      <w:r>
-        <w:rPr>
-          <w:rStyle w:val="Heading3Char"/>
-        </w:rPr>
-        <w:t xml:space="preserve">Student </w:t>
-      </w:r>
-      <w:r>
-        <w:rPr>
-          <w:rStyle w:val="Heading3Char"/>
-        </w:rPr>
-        <w:t>Modify</w:t>
-      </w:r>
-      <w:r>
-        <w:rPr>
-          <w:rStyle w:val="Heading3Char"/>
-        </w:rPr>
-        <w:t xml:space="preserve"> Policy.</w:t>
-      </w:r>
-      <w:bookmarkEnd w:id="31"/>
-      <w:r>
-        <w:t xml:space="preserve"> </w:t>
-      </w:r>
-      <w:r>
-        <w:t xml:space="preserve">Students are only authorized to </w:t>
-      </w:r>
-      <w:r>
-        <w:t xml:space="preserve">update </w:t>
-      </w:r>
-      <w:r>
-        <w:t xml:space="preserve">their </w:t>
-      </w:r>
-      <w:r>
-        <w:t>personal info</w:t>
-      </w:r>
-      <w:r>
-        <w:t>rmation</w:t>
-      </w:r>
-      <w:r>
-        <w:t xml:space="preserve">, and they may also enroll </w:t>
-      </w:r>
-      <w:r>
-        <w:t xml:space="preserve">themselves </w:t>
-      </w:r>
-      <w:r>
-        <w:t>in</w:t>
-      </w:r>
-      <w:r>
-        <w:t xml:space="preserve"> class</w:t>
-      </w:r>
-      <w:r>
-        <w:t>es</w:t>
-      </w:r>
-      <w:r>
-        <w:t>.</w:t>
-      </w:r>
-    </w:p>
-    <w:p>
       <w:pPr>
         <w:pStyle w:val="Heading2"/>
       </w:pPr>
-      <w:bookmarkStart w:id="32" w:name="_Toc526670359"/>
+      <w:bookmarkStart w:id="33" w:name="_Toc526670359"/>
       <w:r>
         <w:t>Procedures</w:t>
       </w:r>
-      <w:bookmarkEnd w:id="32"/>
+      <w:bookmarkEnd w:id="33"/>
     </w:p>
     <w:p>
       <w:r>
@@ -32593,16 +32625,14 @@
           <w:rFonts w:ascii="Times New Roman" w:hAnsi="Times New Roman" w:cs="Times New Roman"/>
         </w:rPr>
       </w:pPr>
-      <w:bookmarkStart w:id="33" w:name="_Toc526670372"/>
-      <w:bookmarkStart w:id="34" w:name="_GoBack"/>
+      <w:bookmarkStart w:id="34" w:name="_Toc526670372"/>
+      <w:r>
+        <w:rPr>
+          <w:rFonts w:ascii="Times New Roman" w:hAnsi="Times New Roman" w:cs="Times New Roman"/>
+        </w:rPr>
+        <w:t>Conclusion</w:t>
+      </w:r>
       <w:bookmarkEnd w:id="34"/>
-      <w:r>
-        <w:rPr>
-          <w:rFonts w:ascii="Times New Roman" w:hAnsi="Times New Roman" w:cs="Times New Roman"/>
-        </w:rPr>
-        <w:t>Conclusion</w:t>
-      </w:r>
-      <w:bookmarkEnd w:id="33"/>
     </w:p>
     <w:p>
       <w:pPr>
@@ -38044,7 +38074,7 @@
 </file>
 
 <file path=customXml/itemProps2.xml><?xml version="1.0" encoding="utf-8"?>
-<ds:datastoreItem xmlns:ds="http://schemas.openxmlformats.org/officeDocument/2006/customXml" ds:itemID="{E6975101-9E5D-4950-A73B-C90BD5E2F490}">
+<ds:datastoreItem xmlns:ds="http://schemas.openxmlformats.org/officeDocument/2006/customXml" ds:itemID="{AA8E5CBF-7732-4B95-89AD-1E43F1A25AD9}">
   <ds:schemaRefs>
     <ds:schemaRef ds:uri="http://schemas.openxmlformats.org/officeDocument/2006/bibliography"/>
   </ds:schemaRefs>

</xml_diff>